<commit_message>
TA18194 [Android]Documentation(Java doc, Integration doc, design doc)
</commit_message>
<xml_diff>
--- a/Documents/External/MobileAppInfra_PI16.3_v1.1.0_ReleaseNotes_Android.docx
+++ b/Documents/External/MobileAppInfra_PI16.3_v1.1.0_ReleaseNotes_Android.docx
@@ -91,16 +91,16 @@
         <w:tblLook w:val="04A0" w:firstRow="1" w:lastRow="0" w:firstColumn="1" w:lastColumn="0" w:noHBand="0" w:noVBand="1"/>
       </w:tblPr>
       <w:tblGrid>
-        <w:gridCol w:w="1896"/>
-        <w:gridCol w:w="1883"/>
+        <w:gridCol w:w="1897"/>
+        <w:gridCol w:w="1882"/>
         <w:gridCol w:w="1905"/>
-        <w:gridCol w:w="1897"/>
-        <w:gridCol w:w="1952"/>
+        <w:gridCol w:w="1241"/>
+        <w:gridCol w:w="2608"/>
       </w:tblGrid>
       <w:tr>
         <w:tc>
           <w:tcPr>
-            <w:tcW w:w="9759" w:type="dxa"/>
+            <w:tcW w:w="9533" w:type="dxa"/>
             <w:gridSpan w:val="5"/>
           </w:tcPr>
           <w:p>
@@ -128,7 +128,7 @@
       <w:tr>
         <w:tc>
           <w:tcPr>
-            <w:tcW w:w="1951" w:type="dxa"/>
+            <w:tcW w:w="1897" w:type="dxa"/>
           </w:tcPr>
           <w:p>
             <w:pPr>
@@ -153,7 +153,7 @@
         </w:tc>
         <w:tc>
           <w:tcPr>
-            <w:tcW w:w="1952" w:type="dxa"/>
+            <w:tcW w:w="1882" w:type="dxa"/>
           </w:tcPr>
           <w:p>
             <w:pPr>
@@ -178,7 +178,7 @@
         </w:tc>
         <w:tc>
           <w:tcPr>
-            <w:tcW w:w="1952" w:type="dxa"/>
+            <w:tcW w:w="1905" w:type="dxa"/>
           </w:tcPr>
           <w:p>
             <w:pPr>
@@ -203,7 +203,7 @@
         </w:tc>
         <w:tc>
           <w:tcPr>
-            <w:tcW w:w="1952" w:type="dxa"/>
+            <w:tcW w:w="1241" w:type="dxa"/>
           </w:tcPr>
           <w:p>
             <w:pPr>
@@ -228,7 +228,7 @@
         </w:tc>
         <w:tc>
           <w:tcPr>
-            <w:tcW w:w="1952" w:type="dxa"/>
+            <w:tcW w:w="2608" w:type="dxa"/>
           </w:tcPr>
           <w:p>
             <w:pPr>
@@ -255,7 +255,7 @@
       <w:tr>
         <w:tc>
           <w:tcPr>
-            <w:tcW w:w="1951" w:type="dxa"/>
+            <w:tcW w:w="1897" w:type="dxa"/>
           </w:tcPr>
           <w:p>
             <w:pPr>
@@ -274,7 +274,7 @@
                 <w:rFonts w:cs="Arial"/>
                 <w:sz w:val="20"/>
               </w:rPr>
-              <w:t>1.1</w:t>
+              <w:t>1.2</w:t>
             </w:r>
             <w:r>
               <w:rPr>
@@ -287,7 +287,7 @@
         </w:tc>
         <w:tc>
           <w:tcPr>
-            <w:tcW w:w="1952" w:type="dxa"/>
+            <w:tcW w:w="1882" w:type="dxa"/>
           </w:tcPr>
           <w:p>
             <w:pPr>
@@ -306,7 +306,21 @@
                 <w:rFonts w:cs="Arial"/>
                 <w:sz w:val="20"/>
               </w:rPr>
-              <w:t>19-July</w:t>
+              <w:t>16</w:t>
+            </w:r>
+            <w:r>
+              <w:rPr>
+                <w:rFonts w:cs="Arial"/>
+                <w:sz w:val="20"/>
+              </w:rPr>
+              <w:t>-</w:t>
+            </w:r>
+            <w:r>
+              <w:rPr>
+                <w:rFonts w:cs="Arial"/>
+                <w:sz w:val="20"/>
+              </w:rPr>
+              <w:t>Sep</w:t>
             </w:r>
             <w:r>
               <w:rPr>
@@ -319,7 +333,7 @@
         </w:tc>
         <w:tc>
           <w:tcPr>
-            <w:tcW w:w="1952" w:type="dxa"/>
+            <w:tcW w:w="1905" w:type="dxa"/>
           </w:tcPr>
           <w:p>
             <w:pPr>
@@ -371,7 +385,7 @@
         </w:tc>
         <w:tc>
           <w:tcPr>
-            <w:tcW w:w="1952" w:type="dxa"/>
+            <w:tcW w:w="1241" w:type="dxa"/>
           </w:tcPr>
           <w:p>
             <w:pPr>
@@ -396,7 +410,7 @@
         </w:tc>
         <w:tc>
           <w:tcPr>
-            <w:tcW w:w="1952" w:type="dxa"/>
+            <w:tcW w:w="2608" w:type="dxa"/>
           </w:tcPr>
           <w:p>
             <w:pPr>
@@ -428,7 +442,51 @@
                 <w:rFonts w:cs="Arial"/>
                 <w:sz w:val="20"/>
               </w:rPr>
-              <w:t>Features :Tagging, Logging, Secure Storage, App Identity, Internationalization,  Service Discovery &amp; Time Sync</w:t>
+              <w:t>Features :Tagging, Logging, Secure Storage, App Identity, Internationalization,  Service Discovery</w:t>
+            </w:r>
+            <w:r>
+              <w:rPr>
+                <w:rFonts w:cs="Arial"/>
+                <w:sz w:val="20"/>
+              </w:rPr>
+              <w:t>,</w:t>
+            </w:r>
+            <w:r>
+              <w:rPr>
+                <w:rFonts w:cs="Arial"/>
+                <w:sz w:val="20"/>
+              </w:rPr>
+              <w:t xml:space="preserve"> </w:t>
+            </w:r>
+            <w:bookmarkStart w:id="0" w:name="_GoBack"/>
+            <w:bookmarkEnd w:id="0"/>
+            <w:r>
+              <w:rPr>
+                <w:rFonts w:cs="Arial"/>
+                <w:sz w:val="20"/>
+              </w:rPr>
+              <w:t>Time Sync</w:t>
+            </w:r>
+            <w:r>
+              <w:rPr>
+                <w:rFonts w:cs="Arial"/>
+                <w:sz w:val="20"/>
+              </w:rPr>
+              <w:t xml:space="preserve">, App Configuration </w:t>
+            </w:r>
+            <w:r>
+              <w:rPr>
+                <w:rFonts w:cs="Arial"/>
+                <w:sz w:val="20"/>
+              </w:rPr>
+              <w:t>&amp;</w:t>
+            </w:r>
+            <w:r>
+              <w:rPr>
+                <w:rFonts w:cs="Arial"/>
+                <w:sz w:val="20"/>
+              </w:rPr>
+              <w:t xml:space="preserve"> Rest Client</w:t>
             </w:r>
           </w:p>
         </w:tc>
@@ -686,7 +744,21 @@
                 <w:rFonts w:cs="Arial"/>
                 <w:sz w:val="20"/>
               </w:rPr>
-              <w:t>19-July</w:t>
+              <w:t>16</w:t>
+            </w:r>
+            <w:r>
+              <w:rPr>
+                <w:rFonts w:cs="Arial"/>
+                <w:sz w:val="20"/>
+              </w:rPr>
+              <w:t>-</w:t>
+            </w:r>
+            <w:r>
+              <w:rPr>
+                <w:rFonts w:cs="Arial"/>
+                <w:sz w:val="20"/>
+              </w:rPr>
+              <w:t>Sep</w:t>
             </w:r>
             <w:r>
               <w:rPr>
@@ -791,7 +863,7 @@
                 <w:rFonts w:cs="Arial"/>
                 <w:sz w:val="20"/>
               </w:rPr>
-              <w:t>Ashok Kasthuri</w:t>
+              <w:t>Anurag Gautam</w:t>
             </w:r>
           </w:p>
         </w:tc>
@@ -1233,6 +1305,7 @@
           <w:rFonts w:ascii="Helvetica" w:eastAsiaTheme="minorEastAsia" w:hAnsi="Helvetica" w:cs="Helvetica"/>
           <w:szCs w:val="24"/>
         </w:rPr>
+        <w:lastRenderedPageBreak/>
         <w:t xml:space="preserve">Product: </w:t>
       </w:r>
       <w:r>
@@ -1308,7 +1381,7 @@
           <w:rFonts w:ascii="Helvetica" w:eastAsiaTheme="minorEastAsia" w:hAnsi="Helvetica" w:cs="Helvetica"/>
           <w:szCs w:val="24"/>
         </w:rPr>
-        <w:t>1.1</w:t>
+        <w:t>1.2</w:t>
       </w:r>
       <w:r>
         <w:rPr>
@@ -1369,14 +1442,28 @@
           <w:rFonts w:ascii="Helvetica" w:eastAsiaTheme="minorEastAsia" w:hAnsi="Helvetica" w:cs="Helvetica"/>
           <w:szCs w:val="24"/>
         </w:rPr>
-        <w:t>19-Jul</w:t>
-      </w:r>
-      <w:r>
-        <w:rPr>
-          <w:rFonts w:ascii="Helvetica" w:eastAsiaTheme="minorEastAsia" w:hAnsi="Helvetica" w:cs="Helvetica"/>
-          <w:szCs w:val="24"/>
-        </w:rPr>
-        <w:t>y-2016</w:t>
+        <w:t>16</w:t>
+      </w:r>
+      <w:r>
+        <w:rPr>
+          <w:rFonts w:ascii="Helvetica" w:eastAsiaTheme="minorEastAsia" w:hAnsi="Helvetica" w:cs="Helvetica"/>
+          <w:szCs w:val="24"/>
+        </w:rPr>
+        <w:t>-</w:t>
+      </w:r>
+      <w:r>
+        <w:rPr>
+          <w:rFonts w:ascii="Helvetica" w:eastAsiaTheme="minorEastAsia" w:hAnsi="Helvetica" w:cs="Helvetica"/>
+          <w:szCs w:val="24"/>
+        </w:rPr>
+        <w:t>Sep</w:t>
+      </w:r>
+      <w:r>
+        <w:rPr>
+          <w:rFonts w:ascii="Helvetica" w:eastAsiaTheme="minorEastAsia" w:hAnsi="Helvetica" w:cs="Helvetica"/>
+          <w:szCs w:val="24"/>
+        </w:rPr>
+        <w:t>-2016</w:t>
       </w:r>
     </w:p>
     <w:p>
@@ -2977,28 +3064,7 @@
           <w:rFonts w:ascii="Helvetica" w:eastAsiaTheme="minorEastAsia" w:hAnsi="Helvetica" w:cs="Helvetica"/>
           <w:szCs w:val="24"/>
         </w:rPr>
-        <w:t>It also perform synchronization for every 24hrs</w:t>
-      </w:r>
-      <w:r>
-        <w:rPr>
-          <w:rFonts w:ascii="Helvetica" w:eastAsiaTheme="minorEastAsia" w:hAnsi="Helvetica" w:cs="Helvetica"/>
-          <w:szCs w:val="24"/>
-        </w:rPr>
-        <w:t xml:space="preserve"> </w:t>
-      </w:r>
-      <w:r>
-        <w:rPr>
-          <w:rFonts w:ascii="Helvetica" w:eastAsiaTheme="minorEastAsia" w:hAnsi="Helvetica" w:cs="Helvetica"/>
-          <w:szCs w:val="24"/>
-        </w:rPr>
-        <w:t>and whenever there is a Data and time change</w:t>
-      </w:r>
-      <w:r>
-        <w:rPr>
-          <w:rFonts w:ascii="Helvetica" w:eastAsiaTheme="minorEastAsia" w:hAnsi="Helvetica" w:cs="Helvetica"/>
-          <w:szCs w:val="24"/>
-        </w:rPr>
-        <w:t>.</w:t>
+        <w:t>It also perform synchronization for every 24hrs and whenever there is a Data and time change.</w:t>
       </w:r>
     </w:p>
     <w:p>
@@ -3116,8 +3182,6 @@
         </w:rPr>
         <w:t xml:space="preserve"> </w:t>
       </w:r>
-      <w:bookmarkStart w:id="0" w:name="_GoBack"/>
-      <w:bookmarkEnd w:id="0"/>
       <w:r>
         <w:rPr>
           <w:rFonts w:ascii="Helvetica" w:eastAsiaTheme="minorEastAsia" w:hAnsi="Helvetica" w:cs="Helvetica"/>
@@ -3167,6 +3231,315 @@
         </w:rPr>
         <w:t>The App identity feature shall obtain the technical app name, app version and app release status automatically from the build application build process.</w:t>
       </w:r>
+    </w:p>
+    <w:p>
+      <w:pPr>
+        <w:pStyle w:val="ListParagraph"/>
+        <w:widowControl w:val="0"/>
+        <w:tabs>
+          <w:tab w:val="left" w:pos="566"/>
+          <w:tab w:val="left" w:pos="1133"/>
+          <w:tab w:val="left" w:pos="1700"/>
+          <w:tab w:val="left" w:pos="2267"/>
+          <w:tab w:val="left" w:pos="2834"/>
+          <w:tab w:val="left" w:pos="3401"/>
+          <w:tab w:val="left" w:pos="3968"/>
+          <w:tab w:val="left" w:pos="4535"/>
+          <w:tab w:val="left" w:pos="5102"/>
+          <w:tab w:val="left" w:pos="5669"/>
+          <w:tab w:val="left" w:pos="6236"/>
+          <w:tab w:val="left" w:pos="6803"/>
+        </w:tabs>
+        <w:autoSpaceDE w:val="0"/>
+        <w:autoSpaceDN w:val="0"/>
+        <w:adjustRightInd w:val="0"/>
+        <w:rPr>
+          <w:rFonts w:ascii="Helvetica" w:eastAsiaTheme="minorEastAsia" w:hAnsi="Helvetica" w:cs="Helvetica"/>
+          <w:szCs w:val="24"/>
+        </w:rPr>
+      </w:pPr>
+    </w:p>
+    <w:p>
+      <w:pPr>
+        <w:pStyle w:val="ListParagraph"/>
+        <w:widowControl w:val="0"/>
+        <w:tabs>
+          <w:tab w:val="left" w:pos="566"/>
+          <w:tab w:val="left" w:pos="1133"/>
+          <w:tab w:val="left" w:pos="1700"/>
+          <w:tab w:val="left" w:pos="2267"/>
+          <w:tab w:val="left" w:pos="2834"/>
+          <w:tab w:val="left" w:pos="3401"/>
+          <w:tab w:val="left" w:pos="3968"/>
+          <w:tab w:val="left" w:pos="4535"/>
+          <w:tab w:val="left" w:pos="5102"/>
+          <w:tab w:val="left" w:pos="5669"/>
+          <w:tab w:val="left" w:pos="6236"/>
+          <w:tab w:val="left" w:pos="6803"/>
+        </w:tabs>
+        <w:autoSpaceDE w:val="0"/>
+        <w:autoSpaceDN w:val="0"/>
+        <w:adjustRightInd w:val="0"/>
+        <w:rPr>
+          <w:rFonts w:ascii="Helvetica" w:eastAsiaTheme="minorEastAsia" w:hAnsi="Helvetica" w:cs="Helvetica"/>
+          <w:b/>
+          <w:szCs w:val="24"/>
+        </w:rPr>
+      </w:pPr>
+    </w:p>
+    <w:p>
+      <w:pPr>
+        <w:pStyle w:val="ListParagraph"/>
+        <w:widowControl w:val="0"/>
+        <w:numPr>
+          <w:ilvl w:val="0"/>
+          <w:numId w:val="47"/>
+        </w:numPr>
+        <w:tabs>
+          <w:tab w:val="left" w:pos="566"/>
+          <w:tab w:val="left" w:pos="1133"/>
+          <w:tab w:val="left" w:pos="1700"/>
+          <w:tab w:val="left" w:pos="2267"/>
+          <w:tab w:val="left" w:pos="2834"/>
+          <w:tab w:val="left" w:pos="3401"/>
+          <w:tab w:val="left" w:pos="3968"/>
+          <w:tab w:val="left" w:pos="4535"/>
+          <w:tab w:val="left" w:pos="5102"/>
+          <w:tab w:val="left" w:pos="5669"/>
+          <w:tab w:val="left" w:pos="6236"/>
+          <w:tab w:val="left" w:pos="6803"/>
+        </w:tabs>
+        <w:autoSpaceDE w:val="0"/>
+        <w:autoSpaceDN w:val="0"/>
+        <w:adjustRightInd w:val="0"/>
+        <w:rPr>
+          <w:rFonts w:ascii="Helvetica" w:eastAsiaTheme="minorEastAsia" w:hAnsi="Helvetica" w:cs="Helvetica"/>
+          <w:szCs w:val="24"/>
+        </w:rPr>
+      </w:pPr>
+      <w:r>
+        <w:rPr>
+          <w:rFonts w:ascii="Helvetica" w:eastAsiaTheme="minorEastAsia" w:hAnsi="Helvetica" w:cs="Helvetica"/>
+          <w:b/>
+          <w:szCs w:val="24"/>
+        </w:rPr>
+        <w:t>App Configuration</w:t>
+      </w:r>
+      <w:r>
+        <w:rPr>
+          <w:rFonts w:ascii="Helvetica" w:eastAsiaTheme="minorEastAsia" w:hAnsi="Helvetica" w:cs="Helvetica"/>
+          <w:b/>
+          <w:szCs w:val="24"/>
+        </w:rPr>
+        <w:t>:</w:t>
+      </w:r>
+      <w:r>
+        <w:rPr>
+          <w:rFonts w:ascii="Helvetica" w:eastAsiaTheme="minorEastAsia" w:hAnsi="Helvetica" w:cs="Helvetica"/>
+          <w:b/>
+          <w:szCs w:val="24"/>
+        </w:rPr>
+        <w:t xml:space="preserve"> </w:t>
+      </w:r>
+      <w:r>
+        <w:rPr>
+          <w:rFonts w:ascii="Helvetica" w:eastAsiaTheme="minorEastAsia" w:hAnsi="Helvetica" w:cs="Helvetica"/>
+          <w:szCs w:val="24"/>
+        </w:rPr>
+        <w:t>The app configuration module maintains configuration settings of the app and it</w:t>
+      </w:r>
+      <w:r>
+        <w:rPr>
+          <w:rFonts w:ascii="Helvetica" w:eastAsiaTheme="minorEastAsia" w:hAnsi="Helvetica" w:cs="Helvetica"/>
+          <w:szCs w:val="24"/>
+        </w:rPr>
+        <w:t>’</w:t>
+      </w:r>
+      <w:r>
+        <w:rPr>
+          <w:rFonts w:ascii="Helvetica" w:eastAsiaTheme="minorEastAsia" w:hAnsi="Helvetica" w:cs="Helvetica"/>
+          <w:szCs w:val="24"/>
+        </w:rPr>
+        <w:t>s included common components, in the form of key value pair.</w:t>
+      </w:r>
+    </w:p>
+    <w:p>
+      <w:pPr>
+        <w:pStyle w:val="ListParagraph"/>
+        <w:widowControl w:val="0"/>
+        <w:tabs>
+          <w:tab w:val="left" w:pos="566"/>
+          <w:tab w:val="left" w:pos="1133"/>
+          <w:tab w:val="left" w:pos="1700"/>
+          <w:tab w:val="left" w:pos="2267"/>
+          <w:tab w:val="left" w:pos="2834"/>
+          <w:tab w:val="left" w:pos="3401"/>
+          <w:tab w:val="left" w:pos="3968"/>
+          <w:tab w:val="left" w:pos="4535"/>
+          <w:tab w:val="left" w:pos="5102"/>
+          <w:tab w:val="left" w:pos="5669"/>
+          <w:tab w:val="left" w:pos="6236"/>
+          <w:tab w:val="left" w:pos="6803"/>
+        </w:tabs>
+        <w:autoSpaceDE w:val="0"/>
+        <w:autoSpaceDN w:val="0"/>
+        <w:adjustRightInd w:val="0"/>
+        <w:rPr>
+          <w:rFonts w:ascii="Helvetica" w:eastAsiaTheme="minorEastAsia" w:hAnsi="Helvetica" w:cs="Helvetica"/>
+          <w:szCs w:val="24"/>
+        </w:rPr>
+      </w:pPr>
+      <w:r>
+        <w:rPr>
+          <w:rFonts w:ascii="Helvetica" w:eastAsiaTheme="minorEastAsia" w:hAnsi="Helvetica" w:cs="Helvetica"/>
+          <w:szCs w:val="24"/>
+        </w:rPr>
+        <w:t>.</w:t>
+      </w:r>
+    </w:p>
+    <w:p>
+      <w:pPr>
+        <w:pStyle w:val="ListParagraph"/>
+        <w:widowControl w:val="0"/>
+        <w:tabs>
+          <w:tab w:val="left" w:pos="566"/>
+          <w:tab w:val="left" w:pos="1133"/>
+          <w:tab w:val="left" w:pos="1700"/>
+          <w:tab w:val="left" w:pos="2267"/>
+          <w:tab w:val="left" w:pos="2834"/>
+          <w:tab w:val="left" w:pos="3401"/>
+          <w:tab w:val="left" w:pos="3968"/>
+          <w:tab w:val="left" w:pos="4535"/>
+          <w:tab w:val="left" w:pos="5102"/>
+          <w:tab w:val="left" w:pos="5669"/>
+          <w:tab w:val="left" w:pos="6236"/>
+          <w:tab w:val="left" w:pos="6803"/>
+        </w:tabs>
+        <w:autoSpaceDE w:val="0"/>
+        <w:autoSpaceDN w:val="0"/>
+        <w:adjustRightInd w:val="0"/>
+        <w:rPr>
+          <w:rFonts w:ascii="Helvetica" w:eastAsiaTheme="minorEastAsia" w:hAnsi="Helvetica" w:cs="Helvetica"/>
+          <w:b/>
+          <w:szCs w:val="24"/>
+        </w:rPr>
+      </w:pPr>
+    </w:p>
+    <w:p>
+      <w:pPr>
+        <w:pStyle w:val="ListParagraph"/>
+        <w:widowControl w:val="0"/>
+        <w:numPr>
+          <w:ilvl w:val="0"/>
+          <w:numId w:val="47"/>
+        </w:numPr>
+        <w:tabs>
+          <w:tab w:val="left" w:pos="566"/>
+          <w:tab w:val="left" w:pos="1133"/>
+          <w:tab w:val="left" w:pos="1700"/>
+          <w:tab w:val="left" w:pos="2267"/>
+          <w:tab w:val="left" w:pos="2834"/>
+          <w:tab w:val="left" w:pos="3401"/>
+          <w:tab w:val="left" w:pos="3968"/>
+          <w:tab w:val="left" w:pos="4535"/>
+          <w:tab w:val="left" w:pos="5102"/>
+          <w:tab w:val="left" w:pos="5669"/>
+          <w:tab w:val="left" w:pos="6236"/>
+          <w:tab w:val="left" w:pos="6803"/>
+        </w:tabs>
+        <w:autoSpaceDE w:val="0"/>
+        <w:autoSpaceDN w:val="0"/>
+        <w:adjustRightInd w:val="0"/>
+        <w:rPr>
+          <w:rFonts w:ascii="Helvetica" w:eastAsiaTheme="minorEastAsia" w:hAnsi="Helvetica" w:cs="Helvetica"/>
+          <w:b/>
+          <w:szCs w:val="24"/>
+        </w:rPr>
+      </w:pPr>
+      <w:r>
+        <w:rPr>
+          <w:rFonts w:ascii="Helvetica" w:eastAsiaTheme="minorEastAsia" w:hAnsi="Helvetica" w:cs="Helvetica"/>
+          <w:b/>
+          <w:szCs w:val="24"/>
+        </w:rPr>
+        <w:t>Rest Client</w:t>
+      </w:r>
+      <w:r>
+        <w:rPr>
+          <w:rFonts w:ascii="Helvetica" w:eastAsiaTheme="minorEastAsia" w:hAnsi="Helvetica" w:cs="Helvetica"/>
+          <w:b/>
+          <w:szCs w:val="24"/>
+        </w:rPr>
+        <w:t xml:space="preserve">: </w:t>
+      </w:r>
+      <w:r>
+        <w:rPr>
+          <w:rFonts w:ascii="Helvetica" w:eastAsiaTheme="minorEastAsia" w:hAnsi="Helvetica" w:cs="Helvetica"/>
+          <w:szCs w:val="24"/>
+        </w:rPr>
+        <w:t>The REST client module simplifies communication with cloud services that use a REST based interface</w:t>
+      </w:r>
+      <w:r>
+        <w:rPr>
+          <w:rFonts w:ascii="Helvetica" w:eastAsiaTheme="minorEastAsia" w:hAnsi="Helvetica" w:cs="Helvetica"/>
+          <w:szCs w:val="24"/>
+        </w:rPr>
+        <w:t>.</w:t>
+      </w:r>
+    </w:p>
+    <w:p>
+      <w:pPr>
+        <w:pStyle w:val="ListParagraph"/>
+        <w:widowControl w:val="0"/>
+        <w:tabs>
+          <w:tab w:val="left" w:pos="566"/>
+          <w:tab w:val="left" w:pos="1133"/>
+          <w:tab w:val="left" w:pos="1700"/>
+          <w:tab w:val="left" w:pos="2267"/>
+          <w:tab w:val="left" w:pos="2834"/>
+          <w:tab w:val="left" w:pos="3401"/>
+          <w:tab w:val="left" w:pos="3968"/>
+          <w:tab w:val="left" w:pos="4535"/>
+          <w:tab w:val="left" w:pos="5102"/>
+          <w:tab w:val="left" w:pos="5669"/>
+          <w:tab w:val="left" w:pos="6236"/>
+          <w:tab w:val="left" w:pos="6803"/>
+        </w:tabs>
+        <w:autoSpaceDE w:val="0"/>
+        <w:autoSpaceDN w:val="0"/>
+        <w:adjustRightInd w:val="0"/>
+        <w:rPr>
+          <w:rFonts w:ascii="Helvetica" w:eastAsiaTheme="minorEastAsia" w:hAnsi="Helvetica" w:cs="Helvetica"/>
+          <w:szCs w:val="24"/>
+        </w:rPr>
+      </w:pPr>
+    </w:p>
+    <w:p>
+      <w:pPr>
+        <w:pStyle w:val="ListParagraph"/>
+        <w:widowControl w:val="0"/>
+        <w:tabs>
+          <w:tab w:val="left" w:pos="566"/>
+          <w:tab w:val="left" w:pos="1133"/>
+          <w:tab w:val="left" w:pos="1700"/>
+          <w:tab w:val="left" w:pos="2267"/>
+          <w:tab w:val="left" w:pos="2834"/>
+          <w:tab w:val="left" w:pos="3401"/>
+          <w:tab w:val="left" w:pos="3968"/>
+          <w:tab w:val="left" w:pos="4535"/>
+          <w:tab w:val="left" w:pos="5102"/>
+          <w:tab w:val="left" w:pos="5669"/>
+          <w:tab w:val="left" w:pos="6236"/>
+          <w:tab w:val="left" w:pos="6803"/>
+        </w:tabs>
+        <w:autoSpaceDE w:val="0"/>
+        <w:autoSpaceDN w:val="0"/>
+        <w:adjustRightInd w:val="0"/>
+        <w:rPr>
+          <w:rFonts w:ascii="Helvetica" w:eastAsiaTheme="minorEastAsia" w:hAnsi="Helvetica" w:cs="Helvetica"/>
+          <w:szCs w:val="24"/>
+        </w:rPr>
+      </w:pPr>
     </w:p>
     <w:p>
       <w:pPr>
@@ -3317,7 +3690,7 @@
         <w:noProof/>
         <w:sz w:val="20"/>
       </w:rPr>
-      <w:t>2</w:t>
+      <w:t>3</w:t>
     </w:r>
     <w:r>
       <w:rPr>
@@ -3482,7 +3855,7 @@
         <w:sz w:val="20"/>
       </w:rPr>
       <w:tab/>
-      <w:t>19-07</w:t>
+      <w:t>16-09</w:t>
     </w:r>
     <w:r>
       <w:rPr>
@@ -6118,6 +6491,119 @@
     </w:lvl>
   </w:abstractNum>
   <w:abstractNum w:abstractNumId="28" w15:restartNumberingAfterBreak="0">
+    <w:nsid w:val="54005052"/>
+    <w:multiLevelType w:val="hybridMultilevel"/>
+    <w:tmpl w:val="5BE031C4"/>
+    <w:lvl w:ilvl="0" w:tplc="04090001">
+      <w:start w:val="1"/>
+      <w:numFmt w:val="bullet"/>
+      <w:lvlText w:val=""/>
+      <w:lvlJc w:val="left"/>
+      <w:pPr>
+        <w:ind w:left="1440" w:hanging="360"/>
+      </w:pPr>
+      <w:rPr>
+        <w:rFonts w:ascii="Symbol" w:hAnsi="Symbol" w:hint="default"/>
+      </w:rPr>
+    </w:lvl>
+    <w:lvl w:ilvl="1" w:tplc="04090003" w:tentative="1">
+      <w:start w:val="1"/>
+      <w:numFmt w:val="bullet"/>
+      <w:lvlText w:val="o"/>
+      <w:lvlJc w:val="left"/>
+      <w:pPr>
+        <w:ind w:left="2160" w:hanging="360"/>
+      </w:pPr>
+      <w:rPr>
+        <w:rFonts w:ascii="Courier New" w:hAnsi="Courier New" w:cs="Courier New" w:hint="default"/>
+      </w:rPr>
+    </w:lvl>
+    <w:lvl w:ilvl="2" w:tplc="04090005" w:tentative="1">
+      <w:start w:val="1"/>
+      <w:numFmt w:val="bullet"/>
+      <w:lvlText w:val=""/>
+      <w:lvlJc w:val="left"/>
+      <w:pPr>
+        <w:ind w:left="2880" w:hanging="360"/>
+      </w:pPr>
+      <w:rPr>
+        <w:rFonts w:ascii="Wingdings" w:hAnsi="Wingdings" w:hint="default"/>
+      </w:rPr>
+    </w:lvl>
+    <w:lvl w:ilvl="3" w:tplc="04090001" w:tentative="1">
+      <w:start w:val="1"/>
+      <w:numFmt w:val="bullet"/>
+      <w:lvlText w:val=""/>
+      <w:lvlJc w:val="left"/>
+      <w:pPr>
+        <w:ind w:left="3600" w:hanging="360"/>
+      </w:pPr>
+      <w:rPr>
+        <w:rFonts w:ascii="Symbol" w:hAnsi="Symbol" w:hint="default"/>
+      </w:rPr>
+    </w:lvl>
+    <w:lvl w:ilvl="4" w:tplc="04090003" w:tentative="1">
+      <w:start w:val="1"/>
+      <w:numFmt w:val="bullet"/>
+      <w:lvlText w:val="o"/>
+      <w:lvlJc w:val="left"/>
+      <w:pPr>
+        <w:ind w:left="4320" w:hanging="360"/>
+      </w:pPr>
+      <w:rPr>
+        <w:rFonts w:ascii="Courier New" w:hAnsi="Courier New" w:cs="Courier New" w:hint="default"/>
+      </w:rPr>
+    </w:lvl>
+    <w:lvl w:ilvl="5" w:tplc="04090005" w:tentative="1">
+      <w:start w:val="1"/>
+      <w:numFmt w:val="bullet"/>
+      <w:lvlText w:val=""/>
+      <w:lvlJc w:val="left"/>
+      <w:pPr>
+        <w:ind w:left="5040" w:hanging="360"/>
+      </w:pPr>
+      <w:rPr>
+        <w:rFonts w:ascii="Wingdings" w:hAnsi="Wingdings" w:hint="default"/>
+      </w:rPr>
+    </w:lvl>
+    <w:lvl w:ilvl="6" w:tplc="04090001" w:tentative="1">
+      <w:start w:val="1"/>
+      <w:numFmt w:val="bullet"/>
+      <w:lvlText w:val=""/>
+      <w:lvlJc w:val="left"/>
+      <w:pPr>
+        <w:ind w:left="5760" w:hanging="360"/>
+      </w:pPr>
+      <w:rPr>
+        <w:rFonts w:ascii="Symbol" w:hAnsi="Symbol" w:hint="default"/>
+      </w:rPr>
+    </w:lvl>
+    <w:lvl w:ilvl="7" w:tplc="04090003" w:tentative="1">
+      <w:start w:val="1"/>
+      <w:numFmt w:val="bullet"/>
+      <w:lvlText w:val="o"/>
+      <w:lvlJc w:val="left"/>
+      <w:pPr>
+        <w:ind w:left="6480" w:hanging="360"/>
+      </w:pPr>
+      <w:rPr>
+        <w:rFonts w:ascii="Courier New" w:hAnsi="Courier New" w:cs="Courier New" w:hint="default"/>
+      </w:rPr>
+    </w:lvl>
+    <w:lvl w:ilvl="8" w:tplc="04090005" w:tentative="1">
+      <w:start w:val="1"/>
+      <w:numFmt w:val="bullet"/>
+      <w:lvlText w:val=""/>
+      <w:lvlJc w:val="left"/>
+      <w:pPr>
+        <w:ind w:left="7200" w:hanging="360"/>
+      </w:pPr>
+      <w:rPr>
+        <w:rFonts w:ascii="Wingdings" w:hAnsi="Wingdings" w:hint="default"/>
+      </w:rPr>
+    </w:lvl>
+  </w:abstractNum>
+  <w:abstractNum w:abstractNumId="29" w15:restartNumberingAfterBreak="0">
     <w:nsid w:val="585E442E"/>
     <w:multiLevelType w:val="hybridMultilevel"/>
     <w:tmpl w:val="8DA44274"/>
@@ -6209,7 +6695,7 @@
       </w:pPr>
     </w:lvl>
   </w:abstractNum>
-  <w:abstractNum w:abstractNumId="29" w15:restartNumberingAfterBreak="0">
+  <w:abstractNum w:abstractNumId="30" w15:restartNumberingAfterBreak="0">
     <w:nsid w:val="5D1F2B5E"/>
     <w:multiLevelType w:val="hybridMultilevel"/>
     <w:tmpl w:val="2F8A2432"/>
@@ -6298,7 +6784,7 @@
       </w:pPr>
     </w:lvl>
   </w:abstractNum>
-  <w:abstractNum w:abstractNumId="30" w15:restartNumberingAfterBreak="0">
+  <w:abstractNum w:abstractNumId="31" w15:restartNumberingAfterBreak="0">
     <w:nsid w:val="61037997"/>
     <w:multiLevelType w:val="hybridMultilevel"/>
     <w:tmpl w:val="649C4F90"/>
@@ -6384,7 +6870,7 @@
       </w:pPr>
     </w:lvl>
   </w:abstractNum>
-  <w:abstractNum w:abstractNumId="31" w15:restartNumberingAfterBreak="0">
+  <w:abstractNum w:abstractNumId="32" w15:restartNumberingAfterBreak="0">
     <w:nsid w:val="65DA1BC5"/>
     <w:multiLevelType w:val="hybridMultilevel"/>
     <w:tmpl w:val="0B5E7568"/>
@@ -6473,7 +6959,7 @@
       </w:pPr>
     </w:lvl>
   </w:abstractNum>
-  <w:abstractNum w:abstractNumId="32" w15:restartNumberingAfterBreak="0">
+  <w:abstractNum w:abstractNumId="33" w15:restartNumberingAfterBreak="0">
     <w:nsid w:val="68DF1389"/>
     <w:multiLevelType w:val="hybridMultilevel"/>
     <w:tmpl w:val="817625BE"/>
@@ -6562,7 +7048,7 @@
       </w:pPr>
     </w:lvl>
   </w:abstractNum>
-  <w:abstractNum w:abstractNumId="33" w15:restartNumberingAfterBreak="0">
+  <w:abstractNum w:abstractNumId="34" w15:restartNumberingAfterBreak="0">
     <w:nsid w:val="69F06493"/>
     <w:multiLevelType w:val="hybridMultilevel"/>
     <w:tmpl w:val="624C9096"/>
@@ -6651,7 +7137,7 @@
       </w:pPr>
     </w:lvl>
   </w:abstractNum>
-  <w:abstractNum w:abstractNumId="34" w15:restartNumberingAfterBreak="0">
+  <w:abstractNum w:abstractNumId="35" w15:restartNumberingAfterBreak="0">
     <w:nsid w:val="702E6B7E"/>
     <w:multiLevelType w:val="multilevel"/>
     <w:tmpl w:val="1ADA919E"/>
@@ -6764,7 +7250,7 @@
       </w:pPr>
     </w:lvl>
   </w:abstractNum>
-  <w:abstractNum w:abstractNumId="35" w15:restartNumberingAfterBreak="0">
+  <w:abstractNum w:abstractNumId="36" w15:restartNumberingAfterBreak="0">
     <w:nsid w:val="712266DD"/>
     <w:multiLevelType w:val="hybridMultilevel"/>
     <w:tmpl w:val="05085AB0"/>
@@ -6850,7 +7336,7 @@
       </w:pPr>
     </w:lvl>
   </w:abstractNum>
-  <w:abstractNum w:abstractNumId="36" w15:restartNumberingAfterBreak="0">
+  <w:abstractNum w:abstractNumId="37" w15:restartNumberingAfterBreak="0">
     <w:nsid w:val="722533CB"/>
     <w:multiLevelType w:val="hybridMultilevel"/>
     <w:tmpl w:val="7F2E7528"/>
@@ -6939,7 +7425,7 @@
       </w:pPr>
     </w:lvl>
   </w:abstractNum>
-  <w:abstractNum w:abstractNumId="37" w15:restartNumberingAfterBreak="0">
+  <w:abstractNum w:abstractNumId="38" w15:restartNumberingAfterBreak="0">
     <w:nsid w:val="735601CD"/>
     <w:multiLevelType w:val="hybridMultilevel"/>
     <w:tmpl w:val="DD6895C4"/>
@@ -7028,7 +7514,7 @@
       </w:pPr>
     </w:lvl>
   </w:abstractNum>
-  <w:abstractNum w:abstractNumId="38" w15:restartNumberingAfterBreak="0">
+  <w:abstractNum w:abstractNumId="39" w15:restartNumberingAfterBreak="0">
     <w:nsid w:val="7A5A1496"/>
     <w:multiLevelType w:val="hybridMultilevel"/>
     <w:tmpl w:val="07B6518A"/>
@@ -7141,7 +7627,7 @@
       </w:rPr>
     </w:lvl>
   </w:abstractNum>
-  <w:abstractNum w:abstractNumId="39" w15:restartNumberingAfterBreak="0">
+  <w:abstractNum w:abstractNumId="40" w15:restartNumberingAfterBreak="0">
     <w:nsid w:val="7D840485"/>
     <w:multiLevelType w:val="multilevel"/>
     <w:tmpl w:val="35961EC8"/>
@@ -7230,7 +7716,7 @@
       </w:pPr>
     </w:lvl>
   </w:abstractNum>
-  <w:abstractNum w:abstractNumId="40" w15:restartNumberingAfterBreak="0">
+  <w:abstractNum w:abstractNumId="41" w15:restartNumberingAfterBreak="0">
     <w:nsid w:val="7ED8662E"/>
     <w:multiLevelType w:val="hybridMultilevel"/>
     <w:tmpl w:val="F6CA3EF4"/>
@@ -7323,7 +7809,7 @@
     <w:abstractNumId w:val="8"/>
   </w:num>
   <w:num w:numId="3">
-    <w:abstractNumId w:val="34"/>
+    <w:abstractNumId w:val="35"/>
   </w:num>
   <w:num w:numId="4">
     <w:abstractNumId w:val="3"/>
@@ -7347,7 +7833,7 @@
     <w:abstractNumId w:val="22"/>
   </w:num>
   <w:num w:numId="11">
-    <w:abstractNumId w:val="35"/>
+    <w:abstractNumId w:val="36"/>
   </w:num>
   <w:num w:numId="12">
     <w:abstractNumId w:val="12"/>
@@ -7356,7 +7842,7 @@
     <w:abstractNumId w:val="1"/>
   </w:num>
   <w:num w:numId="14">
-    <w:abstractNumId w:val="28"/>
+    <w:abstractNumId w:val="29"/>
   </w:num>
   <w:num w:numId="15">
     <w:abstractNumId w:val="26"/>
@@ -7365,7 +7851,7 @@
     <w:abstractNumId w:val="15"/>
   </w:num>
   <w:num w:numId="17">
-    <w:abstractNumId w:val="30"/>
+    <w:abstractNumId w:val="31"/>
     <w:lvlOverride w:ilvl="0">
       <w:startOverride w:val="1"/>
     </w:lvlOverride>
@@ -7428,10 +7914,10 @@
     <w:abstractNumId w:val="19"/>
   </w:num>
   <w:num w:numId="20">
-    <w:abstractNumId w:val="36"/>
+    <w:abstractNumId w:val="37"/>
   </w:num>
   <w:num w:numId="21">
-    <w:abstractNumId w:val="40"/>
+    <w:abstractNumId w:val="41"/>
     <w:lvlOverride w:ilvl="0">
       <w:startOverride w:val="1"/>
     </w:lvlOverride>
@@ -7473,7 +7959,7 @@
     <w:abstractNumId w:val="20"/>
   </w:num>
   <w:num w:numId="26">
-    <w:abstractNumId w:val="29"/>
+    <w:abstractNumId w:val="30"/>
   </w:num>
   <w:num w:numId="27">
     <w:abstractNumId w:val="24"/>
@@ -7592,7 +8078,7 @@
     </w:lvlOverride>
   </w:num>
   <w:num w:numId="35">
-    <w:abstractNumId w:val="39"/>
+    <w:abstractNumId w:val="40"/>
   </w:num>
   <w:num w:numId="36">
     <w:abstractNumId w:val="2"/>
@@ -7601,16 +8087,16 @@
     <w:abstractNumId w:val="9"/>
   </w:num>
   <w:num w:numId="38">
-    <w:abstractNumId w:val="32"/>
+    <w:abstractNumId w:val="33"/>
   </w:num>
   <w:num w:numId="39">
-    <w:abstractNumId w:val="33"/>
+    <w:abstractNumId w:val="34"/>
   </w:num>
   <w:num w:numId="40">
-    <w:abstractNumId w:val="37"/>
+    <w:abstractNumId w:val="38"/>
   </w:num>
   <w:num w:numId="41">
-    <w:abstractNumId w:val="31"/>
+    <w:abstractNumId w:val="32"/>
   </w:num>
   <w:num w:numId="42">
     <w:abstractNumId w:val="10"/>
@@ -7634,7 +8120,10 @@
     </w:lvlOverride>
   </w:num>
   <w:num w:numId="47">
-    <w:abstractNumId w:val="38"/>
+    <w:abstractNumId w:val="39"/>
+  </w:num>
+  <w:num w:numId="48">
+    <w:abstractNumId w:val="28"/>
   </w:num>
 </w:numbering>
 </file>
@@ -9294,7 +9783,7 @@
 </file>
 
 <file path=customXml/itemProps1.xml><?xml version="1.0" encoding="utf-8"?>
-<ds:datastoreItem xmlns:ds="http://schemas.openxmlformats.org/officeDocument/2006/customXml" ds:itemID="{DEC90289-884E-4A06-A815-8C8C07513768}">
+<ds:datastoreItem xmlns:ds="http://schemas.openxmlformats.org/officeDocument/2006/customXml" ds:itemID="{19155CA0-9CFE-4B9C-94F3-2F4B53097D62}">
   <ds:schemaRefs>
     <ds:schemaRef ds:uri="http://schemas.openxmlformats.org/officeDocument/2006/bibliography"/>
   </ds:schemaRefs>

</xml_diff>